<commit_message>
a correction in final report
</commit_message>
<xml_diff>
--- a/Project/Report/VijetaDeshpande_01986140_project report.docx
+++ b/Project/Report/VijetaDeshpande_01986140_project report.docx
@@ -170,7 +170,19 @@
         <w:rPr>
           <w:rFonts w:ascii="Times New Roman" w:hAnsi="Times New Roman" w:cs="Times New Roman"/>
         </w:rPr>
-        <w:t xml:space="preserve">. Usage of multiple drugs can significantly alleviate </w:t>
+        <w:t xml:space="preserve">. Usage of multiple drugs can significantly </w:t>
+      </w:r>
+      <w:r>
+        <w:rPr>
+          <w:rFonts w:ascii="Times New Roman" w:hAnsi="Times New Roman" w:cs="Times New Roman"/>
+        </w:rPr>
+        <w:t>exacerbate</w:t>
+      </w:r>
+      <w:r>
+        <w:rPr>
+          <w:rFonts w:ascii="Times New Roman" w:hAnsi="Times New Roman" w:cs="Times New Roman"/>
+        </w:rPr>
+        <w:t xml:space="preserve"> </w:t>
       </w:r>
       <w:r>
         <w:rPr>
@@ -8212,13 +8224,7 @@
                 <w:rPr>
                   <w:rFonts w:ascii="Cambria Math" w:hAnsi="Cambria Math" w:cs="Times New Roman"/>
                 </w:rPr>
-                <m:t>GNN,</m:t>
-              </m:r>
-              <m:r>
-                <w:rPr>
-                  <w:rFonts w:ascii="Cambria Math" w:hAnsi="Cambria Math" w:cs="Times New Roman"/>
-                </w:rPr>
-                <m:t>CC</m:t>
+                <m:t>GNN,CC</m:t>
               </m:r>
             </m:sup>
           </m:sSup>
@@ -8316,13 +8322,7 @@
                 <w:rPr>
                   <w:rFonts w:ascii="Cambria Math" w:hAnsi="Cambria Math" w:cs="Times New Roman"/>
                 </w:rPr>
-                <m:t>GNN,</m:t>
-              </m:r>
-              <m:r>
-                <w:rPr>
-                  <w:rFonts w:ascii="Cambria Math" w:hAnsi="Cambria Math" w:cs="Times New Roman"/>
-                </w:rPr>
-                <m:t>CC</m:t>
+                <m:t>GNN,CC</m:t>
               </m:r>
             </m:sup>
           </m:sSup>
@@ -8493,19 +8493,7 @@
                 <w:rPr>
                   <w:rFonts w:ascii="Cambria Math" w:eastAsiaTheme="minorEastAsia" w:hAnsi="Cambria Math" w:cs="Times New Roman"/>
                 </w:rPr>
-                <m:t>'</m:t>
-              </m:r>
-              <m:r>
-                <w:rPr>
-                  <w:rFonts w:ascii="Cambria Math" w:eastAsiaTheme="minorEastAsia" w:hAnsi="Cambria Math" w:cs="Times New Roman"/>
-                </w:rPr>
-                <m:t>c</m:t>
-              </m:r>
-              <m:r>
-                <w:rPr>
-                  <w:rFonts w:ascii="Cambria Math" w:eastAsiaTheme="minorEastAsia" w:hAnsi="Cambria Math" w:cs="Times New Roman"/>
-                </w:rPr>
-                <m:t>'</m:t>
+                <m:t>'c'</m:t>
               </m:r>
             </m:oMath>
           </w:p>
@@ -8547,13 +8535,7 @@
                       <w:rPr>
                         <w:rFonts w:ascii="Cambria Math" w:eastAsiaTheme="minorEastAsia" w:hAnsi="Cambria Math" w:cs="Times New Roman"/>
                       </w:rPr>
-                      <m:t>GNN,</m:t>
-                    </m:r>
-                    <m:r>
-                      <w:rPr>
-                        <w:rFonts w:ascii="Cambria Math" w:eastAsiaTheme="minorEastAsia" w:hAnsi="Cambria Math" w:cs="Times New Roman"/>
-                      </w:rPr>
-                      <m:t>CC</m:t>
+                      <m:t>GNN,CC</m:t>
                     </m:r>
                   </m:sup>
                 </m:sSup>
@@ -8926,13 +8908,7 @@
               <w:rPr>
                 <w:rFonts w:ascii="Cambria Math" w:hAnsi="Cambria Math" w:cs="Times New Roman"/>
               </w:rPr>
-              <m:t>GNN,</m:t>
-            </m:r>
-            <m:r>
-              <w:rPr>
-                <w:rFonts w:ascii="Cambria Math" w:hAnsi="Cambria Math" w:cs="Times New Roman"/>
-              </w:rPr>
-              <m:t>CC</m:t>
+              <m:t>GNN,CC</m:t>
             </m:r>
           </m:sup>
         </m:sSup>
@@ -9155,13 +9131,7 @@
                 <w:rPr>
                   <w:rFonts w:ascii="Cambria Math" w:hAnsi="Cambria Math" w:cs="Times New Roman"/>
                 </w:rPr>
-                <m:t>G</m:t>
-              </m:r>
-              <m:r>
-                <w:rPr>
-                  <w:rFonts w:ascii="Cambria Math" w:hAnsi="Cambria Math" w:cs="Times New Roman"/>
-                </w:rPr>
-                <m:t>NN,PP</m:t>
+                <m:t>GNN,PP</m:t>
               </m:r>
             </m:sup>
           </m:sSup>
@@ -9350,13 +9320,7 @@
                       <w:rPr>
                         <w:rFonts w:ascii="Cambria Math" w:eastAsiaTheme="minorEastAsia" w:hAnsi="Cambria Math" w:cs="Times New Roman"/>
                       </w:rPr>
-                      <m:t>G</m:t>
-                    </m:r>
-                    <m:r>
-                      <w:rPr>
-                        <w:rFonts w:ascii="Cambria Math" w:eastAsiaTheme="minorEastAsia" w:hAnsi="Cambria Math" w:cs="Times New Roman"/>
-                      </w:rPr>
-                      <m:t>NN,PP</m:t>
+                      <m:t>GNN,PP</m:t>
                     </m:r>
                   </m:sup>
                 </m:sSup>
@@ -9598,13 +9562,7 @@
               <w:rPr>
                 <w:rFonts w:ascii="Cambria Math" w:hAnsi="Cambria Math" w:cs="Times New Roman"/>
               </w:rPr>
-              <m:t>and</m:t>
-            </m:r>
-            <m:r>
-              <w:rPr>
-                <w:rFonts w:ascii="Cambria Math" w:hAnsi="Cambria Math" w:cs="Times New Roman"/>
-              </w:rPr>
-              <m:t xml:space="preserve"> G</m:t>
+              <m:t>and G</m:t>
             </m:r>
           </m:e>
           <m:sup>
@@ -9837,13 +9795,7 @@
               <w:rPr>
                 <w:rFonts w:ascii="Cambria Math" w:hAnsi="Cambria Math" w:cs="Times New Roman"/>
               </w:rPr>
-              <m:t>c</m:t>
-            </m:r>
-            <m:r>
-              <w:rPr>
-                <w:rFonts w:ascii="Cambria Math" w:hAnsi="Cambria Math" w:cs="Times New Roman"/>
-              </w:rPr>
-              <m:t>p</m:t>
+              <m:t>cp</m:t>
             </m:r>
           </m:sup>
         </m:sSubSup>
@@ -9912,13 +9864,7 @@
               <w:rPr>
                 <w:rFonts w:ascii="Cambria Math" w:hAnsi="Cambria Math" w:cs="Times New Roman"/>
               </w:rPr>
-              <m:t>c</m:t>
-            </m:r>
-            <m:r>
-              <w:rPr>
-                <w:rFonts w:ascii="Cambria Math" w:hAnsi="Cambria Math" w:cs="Times New Roman"/>
-              </w:rPr>
-              <m:t>p</m:t>
+              <m:t>cp</m:t>
             </m:r>
           </m:sup>
         </m:sSubSup>
@@ -10317,19 +10263,7 @@
               <w:rPr>
                 <w:rFonts w:ascii="Cambria Math" w:hAnsi="Cambria Math" w:cs="Times New Roman"/>
               </w:rPr>
-              <m:t>GNN,</m:t>
-            </m:r>
-            <m:r>
-              <w:rPr>
-                <w:rFonts w:ascii="Cambria Math" w:hAnsi="Cambria Math" w:cs="Times New Roman"/>
-              </w:rPr>
-              <m:t>C</m:t>
-            </m:r>
-            <m:r>
-              <w:rPr>
-                <w:rFonts w:ascii="Cambria Math" w:hAnsi="Cambria Math" w:cs="Times New Roman"/>
-              </w:rPr>
-              <m:t>P</m:t>
+              <m:t>GNN,CP</m:t>
             </m:r>
           </m:sup>
         </m:sSup>
@@ -10550,13 +10484,7 @@
               <w:rPr>
                 <w:rFonts w:ascii="Cambria Math" w:eastAsiaTheme="minorEastAsia" w:hAnsi="Cambria Math" w:cs="Times New Roman"/>
               </w:rPr>
-              <m:t>GNN,</m:t>
-            </m:r>
-            <m:r>
-              <w:rPr>
-                <w:rFonts w:ascii="Cambria Math" w:eastAsiaTheme="minorEastAsia" w:hAnsi="Cambria Math" w:cs="Times New Roman"/>
-              </w:rPr>
-              <m:t>CC</m:t>
+              <m:t>GNN,CC</m:t>
             </m:r>
           </m:sup>
         </m:sSup>
@@ -10595,17 +10523,17 @@
         <w:rPr>
           <w:rFonts w:ascii="Times New Roman" w:eastAsiaTheme="minorEastAsia" w:hAnsi="Times New Roman" w:cs="Times New Roman"/>
         </w:rPr>
-      </w:r>
-      <w:r>
-        <w:rPr>
-          <w:rFonts w:ascii="Times New Roman" w:eastAsiaTheme="minorEastAsia" w:hAnsi="Times New Roman" w:cs="Times New Roman"/>
-        </w:rPr>
         <w:instrText xml:space="preserve"> \* MERGEFORMAT </w:instrText>
       </w:r>
       <w:r>
         <w:rPr>
           <w:rFonts w:ascii="Times New Roman" w:eastAsiaTheme="minorEastAsia" w:hAnsi="Times New Roman" w:cs="Times New Roman"/>
         </w:rPr>
+      </w:r>
+      <w:r>
+        <w:rPr>
+          <w:rFonts w:ascii="Times New Roman" w:eastAsiaTheme="minorEastAsia" w:hAnsi="Times New Roman" w:cs="Times New Roman"/>
+        </w:rPr>
         <w:fldChar w:fldCharType="separate"/>
       </w:r>
       <w:r>
@@ -10727,13 +10655,7 @@
         <w:rPr>
           <w:rFonts w:ascii="Times New Roman" w:hAnsi="Times New Roman" w:cs="Times New Roman"/>
         </w:rPr>
-        <w:t xml:space="preserve">For hyperparameter tuning </w:t>
-      </w:r>
-      <w:r>
-        <w:rPr>
-          <w:rFonts w:ascii="Times New Roman" w:hAnsi="Times New Roman" w:cs="Times New Roman"/>
-        </w:rPr>
-        <w:t xml:space="preserve">of the model </w:t>
+        <w:t xml:space="preserve">For hyperparameter tuning of the model </w:t>
       </w:r>
       <m:oMath>
         <m:sSup>
@@ -10773,19 +10695,7 @@
         <w:rPr>
           <w:rFonts w:ascii="Times New Roman" w:hAnsi="Times New Roman" w:cs="Times New Roman"/>
         </w:rPr>
-        <w:t xml:space="preserve">, </w:t>
-      </w:r>
-      <w:r>
-        <w:rPr>
-          <w:rFonts w:ascii="Times New Roman" w:hAnsi="Times New Roman" w:cs="Times New Roman"/>
-        </w:rPr>
-        <w:t>we only perturbed depth, random walk length, learning rate at epoch 0 and dropout in a narrow range of values.</w:t>
-      </w:r>
-      <w:r>
-        <w:rPr>
-          <w:rFonts w:ascii="Times New Roman" w:hAnsi="Times New Roman" w:cs="Times New Roman"/>
-        </w:rPr>
-        <w:t xml:space="preserve"> </w:t>
+        <w:t xml:space="preserve">, we only perturbed depth, random walk length, learning rate at epoch 0 and dropout in a narrow range of values. </w:t>
       </w:r>
       <w:r>
         <w:rPr>
@@ -10803,17 +10713,17 @@
         <w:rPr>
           <w:rFonts w:ascii="Times New Roman" w:hAnsi="Times New Roman" w:cs="Times New Roman"/>
         </w:rPr>
-      </w:r>
-      <w:r>
-        <w:rPr>
-          <w:rFonts w:ascii="Times New Roman" w:hAnsi="Times New Roman" w:cs="Times New Roman"/>
-        </w:rPr>
         <w:instrText xml:space="preserve"> \* MERGEFORMAT </w:instrText>
       </w:r>
       <w:r>
         <w:rPr>
           <w:rFonts w:ascii="Times New Roman" w:hAnsi="Times New Roman" w:cs="Times New Roman"/>
         </w:rPr>
+      </w:r>
+      <w:r>
+        <w:rPr>
+          <w:rFonts w:ascii="Times New Roman" w:hAnsi="Times New Roman" w:cs="Times New Roman"/>
+        </w:rPr>
         <w:fldChar w:fldCharType="separate"/>
       </w:r>
       <w:r>
@@ -10881,12 +10791,12 @@
         <w:rPr>
           <w:rFonts w:ascii="Times New Roman" w:hAnsi="Times New Roman" w:cs="Times New Roman"/>
         </w:rPr>
-      </w:r>
-      <w:r>
-        <w:rPr>
-          <w:rFonts w:ascii="Times New Roman" w:hAnsi="Times New Roman" w:cs="Times New Roman"/>
-        </w:rPr>
         <w:instrText xml:space="preserve"> \* MERGEFORMAT </w:instrText>
+      </w:r>
+      <w:r>
+        <w:rPr>
+          <w:rFonts w:ascii="Times New Roman" w:hAnsi="Times New Roman" w:cs="Times New Roman"/>
+        </w:rPr>
       </w:r>
       <w:r>
         <w:rPr>
@@ -11146,12 +11056,12 @@
         <w:rPr>
           <w:rFonts w:ascii="Times New Roman" w:eastAsiaTheme="minorEastAsia" w:hAnsi="Times New Roman" w:cs="Times New Roman"/>
         </w:rPr>
-      </w:r>
-      <w:r>
-        <w:rPr>
-          <w:rFonts w:ascii="Times New Roman" w:eastAsiaTheme="minorEastAsia" w:hAnsi="Times New Roman" w:cs="Times New Roman"/>
-        </w:rPr>
         <w:instrText xml:space="preserve"> \* MERGEFORMAT </w:instrText>
+      </w:r>
+      <w:r>
+        <w:rPr>
+          <w:rFonts w:ascii="Times New Roman" w:eastAsiaTheme="minorEastAsia" w:hAnsi="Times New Roman" w:cs="Times New Roman"/>
+        </w:rPr>
       </w:r>
       <w:r>
         <w:rPr>
@@ -12227,14 +12137,27 @@
       <w:r>
         <w:t xml:space="preserve">Table </w:t>
       </w:r>
-      <w:fldSimple w:instr=" SEQ Table \* ARABIC ">
-        <w:r>
-          <w:rPr>
-            <w:noProof/>
-          </w:rPr>
-          <w:t>1</w:t>
-        </w:r>
-      </w:fldSimple>
+      <w:r>
+        <w:fldChar w:fldCharType="begin"/>
+      </w:r>
+      <w:r>
+        <w:instrText xml:space="preserve"> SEQ Table \* ARABIC </w:instrText>
+      </w:r>
+      <w:r>
+        <w:fldChar w:fldCharType="separate"/>
+      </w:r>
+      <w:r>
+        <w:rPr>
+          <w:noProof/>
+        </w:rPr>
+        <w:t>1</w:t>
+      </w:r>
+      <w:r>
+        <w:rPr>
+          <w:noProof/>
+        </w:rPr>
+        <w:fldChar w:fldCharType="end"/>
+      </w:r>
       <w:r>
         <w:t xml:space="preserve">: </w:t>
       </w:r>
@@ -15357,14 +15280,27 @@
       <w:r>
         <w:t xml:space="preserve">Table </w:t>
       </w:r>
-      <w:fldSimple w:instr=" SEQ Table \* ARABIC ">
-        <w:r>
-          <w:rPr>
-            <w:noProof/>
-          </w:rPr>
-          <w:t>3</w:t>
-        </w:r>
-      </w:fldSimple>
+      <w:r>
+        <w:fldChar w:fldCharType="begin"/>
+      </w:r>
+      <w:r>
+        <w:instrText xml:space="preserve"> SEQ Table \* ARABIC </w:instrText>
+      </w:r>
+      <w:r>
+        <w:fldChar w:fldCharType="separate"/>
+      </w:r>
+      <w:r>
+        <w:rPr>
+          <w:noProof/>
+        </w:rPr>
+        <w:t>3</w:t>
+      </w:r>
+      <w:r>
+        <w:rPr>
+          <w:noProof/>
+        </w:rPr>
+        <w:fldChar w:fldCharType="end"/>
+      </w:r>
       <w:r>
         <w:t xml:space="preserve">: </w:t>
       </w:r>
@@ -15563,14 +15499,14 @@
               <w:rPr>
                 <w:rFonts w:ascii="Times New Roman" w:hAnsi="Times New Roman" w:cs="Times New Roman"/>
               </w:rPr>
-              <w:t xml:space="preserve"> z</w:t>
+              <w:t xml:space="preserve"> </w:t>
             </w:r>
             <w:proofErr w:type="spellStart"/>
             <w:r>
               <w:rPr>
                 <w:rFonts w:ascii="Times New Roman" w:hAnsi="Times New Roman" w:cs="Times New Roman"/>
               </w:rPr>
-              <w:t>^cp</w:t>
+              <w:t>z^cp</w:t>
             </w:r>
             <w:proofErr w:type="spellEnd"/>
           </w:p>
@@ -15908,14 +15844,27 @@
       <w:r>
         <w:t xml:space="preserve">Figure </w:t>
       </w:r>
-      <w:fldSimple w:instr=" SEQ Figure \* ARABIC ">
-        <w:r>
-          <w:rPr>
-            <w:noProof/>
-          </w:rPr>
-          <w:t>2</w:t>
-        </w:r>
-      </w:fldSimple>
+      <w:r>
+        <w:fldChar w:fldCharType="begin"/>
+      </w:r>
+      <w:r>
+        <w:instrText xml:space="preserve"> SEQ Figure \* ARABIC </w:instrText>
+      </w:r>
+      <w:r>
+        <w:fldChar w:fldCharType="separate"/>
+      </w:r>
+      <w:r>
+        <w:rPr>
+          <w:noProof/>
+        </w:rPr>
+        <w:t>2</w:t>
+      </w:r>
+      <w:r>
+        <w:rPr>
+          <w:noProof/>
+        </w:rPr>
+        <w:fldChar w:fldCharType="end"/>
+      </w:r>
       <w:bookmarkEnd w:id="21"/>
       <w:r>
         <w:t xml:space="preserve">: </w:t>
@@ -16134,14 +16083,27 @@
       <w:r>
         <w:t xml:space="preserve">Figure </w:t>
       </w:r>
-      <w:fldSimple w:instr=" SEQ Figure \* ARABIC ">
-        <w:r>
-          <w:rPr>
-            <w:noProof/>
-          </w:rPr>
-          <w:t>3</w:t>
-        </w:r>
-      </w:fldSimple>
+      <w:r>
+        <w:fldChar w:fldCharType="begin"/>
+      </w:r>
+      <w:r>
+        <w:instrText xml:space="preserve"> SEQ Figure \* ARABIC </w:instrText>
+      </w:r>
+      <w:r>
+        <w:fldChar w:fldCharType="separate"/>
+      </w:r>
+      <w:r>
+        <w:rPr>
+          <w:noProof/>
+        </w:rPr>
+        <w:t>3</w:t>
+      </w:r>
+      <w:r>
+        <w:rPr>
+          <w:noProof/>
+        </w:rPr>
+        <w:fldChar w:fldCharType="end"/>
+      </w:r>
       <w:bookmarkEnd w:id="22"/>
       <w:r>
         <w:t xml:space="preserve">: </w:t>
@@ -16718,14 +16680,27 @@
       <w:r>
         <w:t xml:space="preserve">Figure </w:t>
       </w:r>
-      <w:fldSimple w:instr=" SEQ Figure \* ARABIC ">
-        <w:r>
-          <w:rPr>
-            <w:noProof/>
-          </w:rPr>
-          <w:t>6</w:t>
-        </w:r>
-      </w:fldSimple>
+      <w:r>
+        <w:fldChar w:fldCharType="begin"/>
+      </w:r>
+      <w:r>
+        <w:instrText xml:space="preserve"> SEQ Figure \* ARABIC </w:instrText>
+      </w:r>
+      <w:r>
+        <w:fldChar w:fldCharType="separate"/>
+      </w:r>
+      <w:r>
+        <w:rPr>
+          <w:noProof/>
+        </w:rPr>
+        <w:t>6</w:t>
+      </w:r>
+      <w:r>
+        <w:rPr>
+          <w:noProof/>
+        </w:rPr>
+        <w:fldChar w:fldCharType="end"/>
+      </w:r>
       <w:r>
         <w:t>: Classification performance with Model 1</w:t>
       </w:r>

</xml_diff>